<commit_message>
add 06 May 2019
</commit_message>
<xml_diff>
--- a/04. Process/QUY TRÌNH ĐO.docx
+++ b/04. Process/QUY TRÌNH ĐO.docx
@@ -3,10 +3,9 @@
 <w:document xmlns:wpc="http://schemas.microsoft.com/office/word/2010/wordprocessingCanvas" xmlns:cx="http://schemas.microsoft.com/office/drawing/2014/chartex" xmlns:cx1="http://schemas.microsoft.com/office/drawing/2015/9/8/chartex" xmlns:cx2="http://schemas.microsoft.com/office/drawing/2015/10/21/chartex" xmlns:cx3="http://schemas.microsoft.com/office/drawing/2016/5/9/chartex" xmlns:cx4="http://schemas.microsoft.com/office/drawing/2016/5/10/chartex" xmlns:cx5="http://schemas.microsoft.com/office/drawing/2016/5/11/chartex" xmlns:cx6="http://schemas.microsoft.com/office/drawing/2016/5/12/chartex" xmlns:cx7="http://schemas.microsoft.com/office/drawing/2016/5/13/chartex" xmlns:cx8="http://schemas.microsoft.com/office/drawing/2016/5/14/chartex" xmlns:mc="http://schemas.openxmlformats.org/markup-compatibility/2006" xmlns:aink="http://schemas.microsoft.com/office/drawing/2016/ink" xmlns:am3d="http://schemas.microsoft.com/office/drawing/2017/model3d" xmlns:o="urn:schemas-microsoft-com:office:office" xmlns:r="http://schemas.openxmlformats.org/officeDocument/2006/relationships" xmlns:m="http://schemas.openxmlformats.org/officeDocument/2006/math" xmlns:v="urn:schemas-microsoft-com:vml" xmlns:wp14="http://schemas.microsoft.com/office/word/2010/wordprocessingDrawing" xmlns:wp="http://schemas.openxmlformats.org/drawingml/2006/wordprocessingDrawing" xmlns:w10="urn:schemas-microsoft-com:office:word" xmlns:w="http://schemas.openxmlformats.org/wordprocessingml/2006/main" xmlns:w14="http://schemas.microsoft.com/office/word/2010/wordml" xmlns:w15="http://schemas.microsoft.com/office/word/2012/wordml" xmlns:w16cid="http://schemas.microsoft.com/office/word/2016/wordml/cid" xmlns:w16se="http://schemas.microsoft.com/office/word/2015/wordml/symex" xmlns:wpg="http://schemas.microsoft.com/office/word/2010/wordprocessingGroup" xmlns:wpi="http://schemas.microsoft.com/office/word/2010/wordprocessingInk" xmlns:wne="http://schemas.microsoft.com/office/word/2006/wordml" xmlns:wps="http://schemas.microsoft.com/office/word/2010/wordprocessingShape" mc:Ignorable="w14 w15 w16se w16cid wp14">
   <w:body>
     <w:bookmarkStart w:id="0" w:name="_GoBack"/>
-    <w:bookmarkEnd w:id="0"/>
     <w:p>
       <w:r>
-        <w:object w:dxaOrig="12991" w:dyaOrig="19411">
+        <w:object w:dxaOrig="12990" w:dyaOrig="19411" w14:anchorId="33CA12BA">
           <v:shapetype id="_x0000_t75" coordsize="21600,21600" o:spt="75" o:preferrelative="t" path="m@4@5l@4@11@9@11@9@5xe" filled="f" stroked="f">
             <v:stroke joinstyle="miter"/>
             <v:formulas>
@@ -26,12 +25,13 @@
             <v:path o:extrusionok="f" gradientshapeok="t" o:connecttype="rect"/>
             <o:lock v:ext="edit" aspectratio="t"/>
           </v:shapetype>
-          <v:shape id="_x0000_i1025" type="#_x0000_t75" style="width:433.05pt;height:647.45pt" o:ole="">
+          <v:shape id="_x0000_i1030" type="#_x0000_t75" style="width:433.65pt;height:647.15pt" o:ole="">
             <v:imagedata r:id="rId4" o:title=""/>
           </v:shape>
-          <o:OLEObject Type="Embed" ProgID="Visio.Drawing.15" ShapeID="_x0000_i1025" DrawAspect="Content" ObjectID="_1612855763" r:id="rId5"/>
+          <o:OLEObject Type="Embed" ProgID="Visio.Drawing.15" ShapeID="_x0000_i1030" DrawAspect="Content" ObjectID="_1618433719" r:id="rId5"/>
         </w:object>
       </w:r>
+      <w:bookmarkEnd w:id="0"/>
     </w:p>
     <w:sectPr>
       <w:pgSz w:w="12240" w:h="15840"/>
@@ -60,7 +60,7 @@
       </w:pPr>
     </w:pPrDefault>
   </w:docDefaults>
-  <w:latentStyles w:defLockedState="0" w:defUIPriority="99" w:defSemiHidden="0" w:defUnhideWhenUsed="0" w:defQFormat="0" w:count="375">
+  <w:latentStyles w:defLockedState="0" w:defUIPriority="99" w:defSemiHidden="0" w:defUnhideWhenUsed="0" w:defQFormat="0" w:count="376">
     <w:lsdException w:name="Normal" w:uiPriority="0" w:qFormat="1"/>
     <w:lsdException w:name="heading 1" w:uiPriority="9" w:qFormat="1"/>
     <w:lsdException w:name="heading 2" w:semiHidden="1" w:uiPriority="9" w:unhideWhenUsed="1" w:qFormat="1"/>
@@ -436,6 +436,7 @@
     <w:lsdException w:name="Smart Hyperlink" w:semiHidden="1" w:unhideWhenUsed="1"/>
     <w:lsdException w:name="Hashtag" w:semiHidden="1" w:unhideWhenUsed="1"/>
     <w:lsdException w:name="Unresolved Mention" w:semiHidden="1" w:unhideWhenUsed="1"/>
+    <w:lsdException w:name="Smart Link" w:semiHidden="1" w:unhideWhenUsed="1"/>
   </w:latentStyles>
   <w:style w:type="paragraph" w:default="1" w:styleId="Normal">
     <w:name w:val="Normal"/>

</xml_diff>